<commit_message>
Plan of Approach converted to pdf
</commit_message>
<xml_diff>
--- a/Documentatie/Documentatie word and excel files/Plan van Aanpak.docx
+++ b/Documentatie/Documentatie word and excel files/Plan van Aanpak.docx
@@ -34,7 +34,7 @@
                     <pic:cNvPicPr preferRelativeResize="0"/>
                   </pic:nvPicPr>
                   <pic:blipFill>
-                    <a:blip r:embed="rId8"/>
+                    <a:blip r:embed="rId6"/>
                     <a:srcRect/>
                     <a:stretch>
                       <a:fillRect/>
@@ -327,13 +327,9 @@
     <w:sdt>
       <w:sdtPr>
         <w:rPr>
-          <w:rFonts w:ascii="Arial" w:eastAsia="Arial" w:hAnsi="Arial" w:cs="Arial"/>
-          <w:color w:val="000000"/>
-          <w:sz w:val="22"/>
-          <w:szCs w:val="22"/>
           <w:lang w:val="nl-NL"/>
         </w:rPr>
-        <w:id w:val="-1777164066"/>
+        <w:id w:val="-2015749079"/>
         <w:docPartObj>
           <w:docPartGallery w:val="Table of Contents"/>
           <w:docPartUnique/>
@@ -341,8 +337,12 @@
       </w:sdtPr>
       <w:sdtEndPr>
         <w:rPr>
+          <w:rFonts w:ascii="Arial" w:eastAsia="Arial" w:hAnsi="Arial" w:cs="Arial"/>
           <w:b/>
           <w:bCs/>
+          <w:color w:val="000000"/>
+          <w:sz w:val="22"/>
+          <w:szCs w:val="22"/>
         </w:rPr>
       </w:sdtEndPr>
       <w:sdtContent>
@@ -356,12 +356,13 @@
             </w:rPr>
             <w:t>Inhoud</w:t>
           </w:r>
-          <w:bookmarkStart w:id="2" w:name="_GoBack"/>
-          <w:bookmarkEnd w:id="2"/>
         </w:p>
         <w:p>
           <w:pPr>
             <w:pStyle w:val="Inhopg1"/>
+            <w:tabs>
+              <w:tab w:val="right" w:leader="dot" w:pos="9019"/>
+            </w:tabs>
             <w:rPr>
               <w:rFonts w:asciiTheme="minorHAnsi" w:eastAsiaTheme="minorEastAsia" w:hAnsiTheme="minorHAnsi" w:cstheme="minorBidi"/>
               <w:noProof/>
@@ -378,7 +379,7 @@
           <w:r>
             <w:fldChar w:fldCharType="separate"/>
           </w:r>
-          <w:hyperlink w:anchor="_Toc503631967" w:history="1">
+          <w:hyperlink w:anchor="_Toc503633500" w:history="1">
             <w:r>
               <w:rPr>
                 <w:rStyle w:val="Hyperlink"/>
@@ -405,7 +406,7 @@
                 <w:noProof/>
                 <w:webHidden/>
               </w:rPr>
-              <w:instrText xml:space="preserve"> PAGEREF _Toc503631967 \h </w:instrText>
+              <w:instrText xml:space="preserve"> PAGEREF _Toc503633500 \h </w:instrText>
             </w:r>
             <w:r>
               <w:rPr>
@@ -439,6 +440,9 @@
         <w:p>
           <w:pPr>
             <w:pStyle w:val="Inhopg1"/>
+            <w:tabs>
+              <w:tab w:val="right" w:leader="dot" w:pos="9019"/>
+            </w:tabs>
             <w:rPr>
               <w:rFonts w:asciiTheme="minorHAnsi" w:eastAsiaTheme="minorEastAsia" w:hAnsiTheme="minorHAnsi" w:cstheme="minorBidi"/>
               <w:noProof/>
@@ -446,7 +450,7 @@
               <w:lang w:val="en-US"/>
             </w:rPr>
           </w:pPr>
-          <w:hyperlink w:anchor="_Toc503631968" w:history="1">
+          <w:hyperlink w:anchor="_Toc503633501" w:history="1">
             <w:r>
               <w:rPr>
                 <w:rStyle w:val="Hyperlink"/>
@@ -473,7 +477,7 @@
                 <w:noProof/>
                 <w:webHidden/>
               </w:rPr>
-              <w:instrText xml:space="preserve"> PAGEREF _Toc503631968 \h </w:instrText>
+              <w:instrText xml:space="preserve"> PAGEREF _Toc503633501 \h </w:instrText>
             </w:r>
             <w:r>
               <w:rPr>
@@ -507,6 +511,9 @@
         <w:p>
           <w:pPr>
             <w:pStyle w:val="Inhopg1"/>
+            <w:tabs>
+              <w:tab w:val="right" w:leader="dot" w:pos="9019"/>
+            </w:tabs>
             <w:rPr>
               <w:rFonts w:asciiTheme="minorHAnsi" w:eastAsiaTheme="minorEastAsia" w:hAnsiTheme="minorHAnsi" w:cstheme="minorBidi"/>
               <w:noProof/>
@@ -514,7 +521,7 @@
               <w:lang w:val="en-US"/>
             </w:rPr>
           </w:pPr>
-          <w:hyperlink w:anchor="_Toc503631969" w:history="1">
+          <w:hyperlink w:anchor="_Toc503633502" w:history="1">
             <w:r>
               <w:rPr>
                 <w:rStyle w:val="Hyperlink"/>
@@ -541,7 +548,7 @@
                 <w:noProof/>
                 <w:webHidden/>
               </w:rPr>
-              <w:instrText xml:space="preserve"> PAGEREF _Toc503631969 \h </w:instrText>
+              <w:instrText xml:space="preserve"> PAGEREF _Toc503633502 \h </w:instrText>
             </w:r>
             <w:r>
               <w:rPr>
@@ -575,6 +582,9 @@
         <w:p>
           <w:pPr>
             <w:pStyle w:val="Inhopg1"/>
+            <w:tabs>
+              <w:tab w:val="right" w:leader="dot" w:pos="9019"/>
+            </w:tabs>
             <w:rPr>
               <w:rFonts w:asciiTheme="minorHAnsi" w:eastAsiaTheme="minorEastAsia" w:hAnsiTheme="minorHAnsi" w:cstheme="minorBidi"/>
               <w:noProof/>
@@ -582,7 +592,7 @@
               <w:lang w:val="en-US"/>
             </w:rPr>
           </w:pPr>
-          <w:hyperlink w:anchor="_Toc503631970" w:history="1">
+          <w:hyperlink w:anchor="_Toc503633503" w:history="1">
             <w:r>
               <w:rPr>
                 <w:rStyle w:val="Hyperlink"/>
@@ -609,7 +619,7 @@
                 <w:noProof/>
                 <w:webHidden/>
               </w:rPr>
-              <w:instrText xml:space="preserve"> PAGEREF _Toc503631970 \h </w:instrText>
+              <w:instrText xml:space="preserve"> PAGEREF _Toc503633503 \h </w:instrText>
             </w:r>
             <w:r>
               <w:rPr>
@@ -643,6 +653,9 @@
         <w:p>
           <w:pPr>
             <w:pStyle w:val="Inhopg1"/>
+            <w:tabs>
+              <w:tab w:val="right" w:leader="dot" w:pos="9019"/>
+            </w:tabs>
             <w:rPr>
               <w:rFonts w:asciiTheme="minorHAnsi" w:eastAsiaTheme="minorEastAsia" w:hAnsiTheme="minorHAnsi" w:cstheme="minorBidi"/>
               <w:noProof/>
@@ -650,7 +663,7 @@
               <w:lang w:val="en-US"/>
             </w:rPr>
           </w:pPr>
-          <w:hyperlink w:anchor="_Toc503631971" w:history="1">
+          <w:hyperlink w:anchor="_Toc503633504" w:history="1">
             <w:r>
               <w:rPr>
                 <w:rStyle w:val="Hyperlink"/>
@@ -677,7 +690,7 @@
                 <w:noProof/>
                 <w:webHidden/>
               </w:rPr>
-              <w:instrText xml:space="preserve"> PAGEREF _Toc503631971 \h </w:instrText>
+              <w:instrText xml:space="preserve"> PAGEREF _Toc503633504 \h </w:instrText>
             </w:r>
             <w:r>
               <w:rPr>
@@ -711,6 +724,9 @@
         <w:p>
           <w:pPr>
             <w:pStyle w:val="Inhopg1"/>
+            <w:tabs>
+              <w:tab w:val="right" w:leader="dot" w:pos="9019"/>
+            </w:tabs>
             <w:rPr>
               <w:rFonts w:asciiTheme="minorHAnsi" w:eastAsiaTheme="minorEastAsia" w:hAnsiTheme="minorHAnsi" w:cstheme="minorBidi"/>
               <w:noProof/>
@@ -718,7 +734,7 @@
               <w:lang w:val="en-US"/>
             </w:rPr>
           </w:pPr>
-          <w:hyperlink w:anchor="_Toc503631972" w:history="1">
+          <w:hyperlink w:anchor="_Toc503633505" w:history="1">
             <w:r>
               <w:rPr>
                 <w:rStyle w:val="Hyperlink"/>
@@ -745,7 +761,7 @@
                 <w:noProof/>
                 <w:webHidden/>
               </w:rPr>
-              <w:instrText xml:space="preserve"> PAGEREF _Toc503631972 \h </w:instrText>
+              <w:instrText xml:space="preserve"> PAGEREF _Toc503633505 \h </w:instrText>
             </w:r>
             <w:r>
               <w:rPr>
@@ -779,6 +795,9 @@
         <w:p>
           <w:pPr>
             <w:pStyle w:val="Inhopg1"/>
+            <w:tabs>
+              <w:tab w:val="right" w:leader="dot" w:pos="9019"/>
+            </w:tabs>
             <w:rPr>
               <w:rFonts w:asciiTheme="minorHAnsi" w:eastAsiaTheme="minorEastAsia" w:hAnsiTheme="minorHAnsi" w:cstheme="minorBidi"/>
               <w:noProof/>
@@ -786,7 +805,7 @@
               <w:lang w:val="en-US"/>
             </w:rPr>
           </w:pPr>
-          <w:hyperlink w:anchor="_Toc503631973" w:history="1">
+          <w:hyperlink w:anchor="_Toc503633506" w:history="1">
             <w:r>
               <w:rPr>
                 <w:rStyle w:val="Hyperlink"/>
@@ -813,7 +832,7 @@
                 <w:noProof/>
                 <w:webHidden/>
               </w:rPr>
-              <w:instrText xml:space="preserve"> PAGEREF _Toc503631973 \h </w:instrText>
+              <w:instrText xml:space="preserve"> PAGEREF _Toc503633506 \h </w:instrText>
             </w:r>
             <w:r>
               <w:rPr>
@@ -847,6 +866,9 @@
         <w:p>
           <w:pPr>
             <w:pStyle w:val="Inhopg1"/>
+            <w:tabs>
+              <w:tab w:val="right" w:leader="dot" w:pos="9019"/>
+            </w:tabs>
             <w:rPr>
               <w:rFonts w:asciiTheme="minorHAnsi" w:eastAsiaTheme="minorEastAsia" w:hAnsiTheme="minorHAnsi" w:cstheme="minorBidi"/>
               <w:noProof/>
@@ -854,7 +876,7 @@
               <w:lang w:val="en-US"/>
             </w:rPr>
           </w:pPr>
-          <w:hyperlink w:anchor="_Toc503631974" w:history="1">
+          <w:hyperlink w:anchor="_Toc503633507" w:history="1">
             <w:r>
               <w:rPr>
                 <w:rStyle w:val="Hyperlink"/>
@@ -881,7 +903,7 @@
                 <w:noProof/>
                 <w:webHidden/>
               </w:rPr>
-              <w:instrText xml:space="preserve"> PAGEREF _Toc503631974 \h </w:instrText>
+              <w:instrText xml:space="preserve"> PAGEREF _Toc503633507 \h </w:instrText>
             </w:r>
             <w:r>
               <w:rPr>
@@ -915,6 +937,9 @@
         <w:p>
           <w:pPr>
             <w:pStyle w:val="Inhopg1"/>
+            <w:tabs>
+              <w:tab w:val="right" w:leader="dot" w:pos="9019"/>
+            </w:tabs>
             <w:rPr>
               <w:rFonts w:asciiTheme="minorHAnsi" w:eastAsiaTheme="minorEastAsia" w:hAnsiTheme="minorHAnsi" w:cstheme="minorBidi"/>
               <w:noProof/>
@@ -922,7 +947,7 @@
               <w:lang w:val="en-US"/>
             </w:rPr>
           </w:pPr>
-          <w:hyperlink w:anchor="_Toc503631975" w:history="1">
+          <w:hyperlink w:anchor="_Toc503633508" w:history="1">
             <w:r>
               <w:rPr>
                 <w:rStyle w:val="Hyperlink"/>
@@ -949,7 +974,7 @@
                 <w:noProof/>
                 <w:webHidden/>
               </w:rPr>
-              <w:instrText xml:space="preserve"> PAGEREF _Toc503631975 \h </w:instrText>
+              <w:instrText xml:space="preserve"> PAGEREF _Toc503633508 \h </w:instrText>
             </w:r>
             <w:r>
               <w:rPr>
@@ -993,18 +1018,19 @@
       </w:sdtContent>
     </w:sdt>
     <w:p/>
-    <w:p/>
     <w:p>
       <w:r>
         <w:br w:type="page"/>
       </w:r>
+      <w:bookmarkStart w:id="2" w:name="_GoBack"/>
+      <w:bookmarkEnd w:id="2"/>
     </w:p>
     <w:p>
       <w:pPr>
         <w:pStyle w:val="Kop1"/>
       </w:pPr>
       <w:bookmarkStart w:id="3" w:name="_yv29krpnew5h" w:colFirst="0" w:colLast="0"/>
-      <w:bookmarkStart w:id="4" w:name="_Toc503631967"/>
+      <w:bookmarkStart w:id="4" w:name="_Toc503633500"/>
       <w:bookmarkEnd w:id="3"/>
       <w:r>
         <w:lastRenderedPageBreak/>
@@ -1030,7 +1056,10 @@
     </w:p>
     <w:p>
       <w:r>
-        <w:t>Hago is een top drie speler in de markt voor schoonmaakbedrijven. Een landelijk opererend familiebedrijf met ruime ervaring in schoonmaakdienstverlening en specialistische schoonmaak. Ze maken onder meer schoon in kantoren, onderwijs, industrie, treinen, op Schiphol en in de zorg. ’s Ochtends, ’s avonds en steeds vaker overdag.</w:t>
+        <w:t>Hago is een top drie speler in de markt voor schoonmaakbedrijven. Een landelijk opererend familiebedrijf met ruime ervaring in schoonmaakdienstverlening en specialistische schoonmaak. Ze maken onder meer schoon in kantoren, onderwijs, industrie, treinen, o</w:t>
+      </w:r>
+      <w:r>
+        <w:t>p Schiphol en in de zorg. ’s Ochtends, ’s avonds en steeds vaker overdag.</w:t>
       </w:r>
     </w:p>
     <w:p/>
@@ -1050,7 +1079,13 @@
     </w:p>
     <w:p>
       <w:r>
-        <w:t>Hago wil graag een efficiëntere manier van schoonmaken implementeren. Op dit moment wordt er van boven naar beneden in een gebouw gewerkt, dus bijvoorbeeld bij het T-gebouw wordt er bij T5 begonnen en dan wordt er naar T0 gewerkt. Hierbij wordt geen enkele wc overgeslagen ook al is deze niet gebruikt. Om dit efficiënter en inzichtelijk te maken zijn gegevens nodig, bijvoorbeeld over hoe vaak een WC gebruikt wordt. De bedoeling is dat de schoonmaker inzicht heeft over hoe vaak een toilet gebruikt is, waardoor onnodig werk voorkomen kan worden.</w:t>
+        <w:t>Hago wil graag een efficiëntere manier van schoonmaken implementeren. Op dit moment wordt er van boven naar beneden in een gebouw gewerkt, dus bijvoorbeel</w:t>
+      </w:r>
+      <w:r>
+        <w:t>d bij het T-gebouw wordt er bij T5 begonnen en dan wordt er naar T0 gewerkt. Hierbij wordt geen enkele wc overgeslagen ook al is deze niet gebruikt. Om dit efficiënter en inzichtelijk te maken zijn gegevens nodig, bijvoorbeeld over hoe vaak een WC gebruikt</w:t>
+      </w:r>
+      <w:r>
+        <w:t xml:space="preserve"> wordt. De bedoeling is dat de schoonmaker inzicht heeft over hoe vaak een toilet gebruikt is, waardoor onnodig werk voorkomen kan worden.</w:t>
       </w:r>
     </w:p>
     <w:p/>
@@ -1059,7 +1094,7 @@
         <w:pStyle w:val="Kop1"/>
       </w:pPr>
       <w:bookmarkStart w:id="5" w:name="_njism6qs7bw3" w:colFirst="0" w:colLast="0"/>
-      <w:bookmarkStart w:id="6" w:name="_Toc503631968"/>
+      <w:bookmarkStart w:id="6" w:name="_Toc503633501"/>
       <w:bookmarkEnd w:id="5"/>
       <w:r>
         <w:t>2.Opdracht KBS ESA 3</w:t>
@@ -1081,7 +1116,10 @@
     </w:p>
     <w:p>
       <w:r>
-        <w:t xml:space="preserve">Binnen 10 weken wordt er verwacht dat er een volledig Internet of Things (IoT) oplossing ontwikkeld hebben. Hiervoor moet elke projectgroep de toegewezen opdracht voltooien. </w:t>
+        <w:t>Binnen 10 weken wordt er verwacht dat er een volledig Internet of Thi</w:t>
+      </w:r>
+      <w:r>
+        <w:t xml:space="preserve">ngs (IoT) oplossing ontwikkeld hebben. Hiervoor moet elke projectgroep de toegewezen opdracht voltooien. </w:t>
       </w:r>
     </w:p>
     <w:p/>
@@ -1100,7 +1138,13 @@
     </w:p>
     <w:p>
       <w:r>
-        <w:t>Het project wat toegewezen is aan deze projectgroep wordt een Toilet Usage Monitor(verder benoemd als T.U.M.), deze zal gaan registreren hoe vaak een toilet gebruikt is zodat een schoonmaker overzicht heeft over hoe vaak een toilet gebruikt is. Deze data moet beschikbaar zijn op een (web)interface om uitgelezen te kunnen worden, waardoor schoonmakers flexibeler ingezet kunnen worden en de wc’s die vaker gebruikt worden vaker schoongemaakt worden.</w:t>
+        <w:t>Het project wat toegewezen is aan deze projectgroep wordt een Toilet Usage Monitor(verder benoemd als T.U.M.), deze zal gaan registre</w:t>
+      </w:r>
+      <w:r>
+        <w:t xml:space="preserve">ren hoe vaak een toilet gebruikt is zodat een schoonmaker overzicht heeft over hoe vaak een toilet gebruikt is. Deze data moet beschikbaar zijn op een (web)interface om uitgelezen te kunnen worden, waardoor schoonmakers flexibeler ingezet kunnen worden en </w:t>
+      </w:r>
+      <w:r>
+        <w:t>de wc’s die vaker gebruikt worden vaker schoongemaakt worden.</w:t>
       </w:r>
     </w:p>
     <w:p/>
@@ -1127,7 +1171,7 @@
         <w:pStyle w:val="Kop1"/>
       </w:pPr>
       <w:bookmarkStart w:id="9" w:name="_pm82qybewa19" w:colFirst="0" w:colLast="0"/>
-      <w:bookmarkStart w:id="10" w:name="_Toc503631969"/>
+      <w:bookmarkStart w:id="10" w:name="_Toc503633502"/>
       <w:bookmarkEnd w:id="9"/>
       <w:r>
         <w:lastRenderedPageBreak/>
@@ -1150,7 +1194,10 @@
     </w:p>
     <w:p>
       <w:r>
-        <w:t>Het doel van dit project is om een prototype te maken. Ook zijn er een aantal toiletten toegewezen om het prototype te testen. Er is geen ruimte om alle toiletten van Windesheim in dit project te betrekken. Er is geen toestemming om te boren in muren en enig andere fysieke aanpassing aan de ruimte toe te passen die niet makkelijk te verwijderen is.</w:t>
+        <w:t>Het doel van dit project is om een prototype te maken. Ook zijn er een aantal toiletten toegewezen om het prototype te testen. Er is geen ruimte om alle toil</w:t>
+      </w:r>
+      <w:r>
+        <w:t>etten van Windesheim in dit project te betrekken. Er is geen toestemming om te boren in muren en enig andere fysieke aanpassing aan de ruimte toe te passen die niet makkelijk te verwijderen is.</w:t>
       </w:r>
     </w:p>
     <w:p/>
@@ -1176,7 +1223,10 @@
         <w:contextualSpacing/>
       </w:pPr>
       <w:r>
-        <w:t>Beschikking over de nodige hardware &amp; software.</w:t>
+        <w:t>Beschikking over de nodige hardw</w:t>
+      </w:r>
+      <w:r>
+        <w:t>are &amp; software.</w:t>
       </w:r>
     </w:p>
     <w:p>
@@ -1236,7 +1286,10 @@
         <w:contextualSpacing/>
       </w:pPr>
       <w:r>
-        <w:t>Zonder kennis wordt het lastig om het project af te ronden omdat je veel onderzoek moet doen.</w:t>
+        <w:t>Zon</w:t>
+      </w:r>
+      <w:r>
+        <w:t>der kennis wordt het lastig om het project af te ronden omdat je veel onderzoek moet doen.</w:t>
       </w:r>
     </w:p>
     <w:p>
@@ -1273,7 +1326,7 @@
         </w:rPr>
       </w:pPr>
       <w:bookmarkStart w:id="11" w:name="_l6p89h8p1jyi" w:colFirst="0" w:colLast="0"/>
-      <w:bookmarkStart w:id="12" w:name="_Toc503631970"/>
+      <w:bookmarkStart w:id="12" w:name="_Toc503633503"/>
       <w:bookmarkEnd w:id="11"/>
       <w:r>
         <w:t>4.Producten en Activiteiten</w:t>
@@ -1416,7 +1469,14 @@
           <w:color w:val="333333"/>
           <w:highlight w:val="white"/>
         </w:rPr>
-        <w:t>Mogelijk inzien welke toilet vaak gebruikt is</w:t>
+        <w:t>Mogel</w:t>
+      </w:r>
+      <w:r>
+        <w:rPr>
+          <w:color w:val="333333"/>
+          <w:highlight w:val="white"/>
+        </w:rPr>
+        <w:t>ijk inzien welke toilet vaak gebruikt is</w:t>
       </w:r>
     </w:p>
     <w:p>
@@ -1576,7 +1636,14 @@
           <w:color w:val="333333"/>
           <w:highlight w:val="white"/>
         </w:rPr>
-        <w:t>Instellen master-unit</w:t>
+        <w:t>Ins</w:t>
+      </w:r>
+      <w:r>
+        <w:rPr>
+          <w:color w:val="333333"/>
+          <w:highlight w:val="white"/>
+        </w:rPr>
+        <w:t>tellen master-unit</w:t>
       </w:r>
     </w:p>
     <w:p>
@@ -1833,7 +1900,14 @@
           <w:color w:val="333333"/>
           <w:highlight w:val="white"/>
         </w:rPr>
-        <w:t>Gebruik van Trello om de planning en de backlog te beheren.</w:t>
+        <w:t xml:space="preserve">Gebruik van Trello om </w:t>
+      </w:r>
+      <w:r>
+        <w:rPr>
+          <w:color w:val="333333"/>
+          <w:highlight w:val="white"/>
+        </w:rPr>
+        <w:t>de planning en de backlog te beheren.</w:t>
       </w:r>
     </w:p>
     <w:p>
@@ -2305,7 +2379,14 @@
           <w:highlight w:val="white"/>
         </w:rPr>
         <w:tab/>
-        <w:t>De mastermodule geeft weer als een toilet te vaak gebruikt is in de ruimte.</w:t>
+        <w:t>De mastermodule geeft weer als een toilet te vaak gebruikt is in d</w:t>
+      </w:r>
+      <w:r>
+        <w:rPr>
+          <w:color w:val="333333"/>
+          <w:highlight w:val="white"/>
+        </w:rPr>
+        <w:t>e ruimte.</w:t>
       </w:r>
     </w:p>
     <w:p>
@@ -2439,7 +2520,15 @@
           <w:szCs w:val="20"/>
         </w:rPr>
         <w:lastRenderedPageBreak/>
-        <w:t>3.Server/database voor data vergaren</w:t>
+        <w:t>3.</w:t>
+      </w:r>
+      <w:r>
+        <w:rPr>
+          <w:b/>
+          <w:sz w:val="20"/>
+          <w:szCs w:val="20"/>
+        </w:rPr>
+        <w:t>Server/database voor data vergaren</w:t>
       </w:r>
     </w:p>
     <w:p>
@@ -2495,7 +2584,10 @@
       </w:r>
       <w:r>
         <w:tab/>
-        <w:t xml:space="preserve">Hier wordt bepaald welke gegevens bij welke sanitair en welke wc horen. </w:t>
+        <w:t xml:space="preserve">Hier wordt bepaald welke </w:t>
+      </w:r>
+      <w:r>
+        <w:t xml:space="preserve">gegevens bij welke sanitair en welke wc horen. </w:t>
       </w:r>
     </w:p>
     <w:p>
@@ -2632,7 +2724,14 @@
           <w:color w:val="333333"/>
           <w:highlight w:val="white"/>
         </w:rPr>
-        <w:t xml:space="preserve">Als een master-unit aan het systeem gekoppeld wordt, moet deze een </w:t>
+        <w:t>Als een master-uni</w:t>
+      </w:r>
+      <w:r>
+        <w:rPr>
+          <w:color w:val="333333"/>
+          <w:highlight w:val="white"/>
+        </w:rPr>
+        <w:t xml:space="preserve">t aan het systeem gekoppeld wordt, moet deze een </w:t>
       </w:r>
       <w:r>
         <w:rPr>
@@ -2676,7 +2775,7 @@
         <w:pStyle w:val="Kop1"/>
       </w:pPr>
       <w:bookmarkStart w:id="15" w:name="_4yir87ljfy0r" w:colFirst="0" w:colLast="0"/>
-      <w:bookmarkStart w:id="16" w:name="_Toc503631971"/>
+      <w:bookmarkStart w:id="16" w:name="_Toc503633504"/>
       <w:bookmarkEnd w:id="15"/>
       <w:r>
         <w:lastRenderedPageBreak/>
@@ -2766,7 +2865,10 @@
         <w:contextualSpacing/>
       </w:pPr>
       <w:r>
-        <w:t>Documentatie moet instaat zijn de lezer zonder vragen het project na te laten bouwen</w:t>
+        <w:t>Documentatie moet instaat zijn de lezer zonder vragen h</w:t>
+      </w:r>
+      <w:r>
+        <w:t>et project na te laten bouwen</w:t>
       </w:r>
     </w:p>
     <w:p>
@@ -2828,7 +2930,10 @@
         <w:contextualSpacing/>
       </w:pPr>
       <w:r>
-        <w:t>Door middel van GIT code bijhouden</w:t>
+        <w:t>Door middel van GIT</w:t>
+      </w:r>
+      <w:r>
+        <w:t xml:space="preserve"> code bijhouden</w:t>
       </w:r>
     </w:p>
     <w:p>
@@ -2902,7 +3007,10 @@
         <w:contextualSpacing/>
       </w:pPr>
       <w:r>
-        <w:t>Elke 2 weken wordt een voortgangsgesprek gevoerd met opdrachtgever</w:t>
+        <w:t>Elke 2 weken wordt een voortgangsgesprek</w:t>
+      </w:r>
+      <w:r>
+        <w:t xml:space="preserve"> gevoerd met opdrachtgever</w:t>
       </w:r>
     </w:p>
     <w:p>
@@ -2935,7 +3043,7 @@
       <w:pPr>
         <w:pStyle w:val="Kop1"/>
       </w:pPr>
-      <w:bookmarkStart w:id="18" w:name="_Toc503631972"/>
+      <w:bookmarkStart w:id="18" w:name="_Toc503633505"/>
       <w:r>
         <w:lastRenderedPageBreak/>
         <w:t>6.Projectorganisatie</w:t>
@@ -2981,7 +3089,7 @@
           <w:i/>
         </w:rPr>
       </w:pPr>
-      <w:hyperlink r:id="rId9">
+      <w:hyperlink r:id="rId7">
         <w:r>
           <w:rPr>
             <w:i/>
@@ -3026,7 +3134,7 @@
       </w:r>
     </w:p>
     <w:p>
-      <w:hyperlink r:id="rId10">
+      <w:hyperlink r:id="rId8">
         <w:r>
           <w:rPr>
             <w:color w:val="1155CC"/>
@@ -3070,7 +3178,7 @@
       </w:r>
     </w:p>
     <w:p>
-      <w:hyperlink r:id="rId11">
+      <w:hyperlink r:id="rId9">
         <w:r>
           <w:rPr>
             <w:color w:val="1155CC"/>
@@ -3134,7 +3242,7 @@
           <w:highlight w:val="white"/>
         </w:rPr>
       </w:pPr>
-      <w:hyperlink r:id="rId12">
+      <w:hyperlink r:id="rId10">
         <w:r>
           <w:rPr>
             <w:i/>
@@ -3178,7 +3286,7 @@
           <w:highlight w:val="white"/>
         </w:rPr>
       </w:pPr>
-      <w:hyperlink r:id="rId13">
+      <w:hyperlink r:id="rId11">
         <w:r>
           <w:rPr>
             <w:color w:val="1155CC"/>
@@ -3224,7 +3332,14 @@
           <w:color w:val="333333"/>
           <w:highlight w:val="white"/>
         </w:rPr>
-        <w:t>Jens van Stralen</w:t>
+        <w:t>Jens van S</w:t>
+      </w:r>
+      <w:r>
+        <w:rPr>
+          <w:color w:val="333333"/>
+          <w:highlight w:val="white"/>
+        </w:rPr>
+        <w:t>tralen</w:t>
       </w:r>
     </w:p>
     <w:p>
@@ -3234,7 +3349,7 @@
           <w:highlight w:val="white"/>
         </w:rPr>
       </w:pPr>
-      <w:hyperlink r:id="rId14">
+      <w:hyperlink r:id="rId12">
         <w:r>
           <w:rPr>
             <w:color w:val="1155CC"/>
@@ -3270,7 +3385,7 @@
           <w:highlight w:val="white"/>
         </w:rPr>
       </w:pPr>
-      <w:hyperlink r:id="rId15">
+      <w:hyperlink r:id="rId13">
         <w:r>
           <w:rPr>
             <w:color w:val="1155CC"/>
@@ -3381,7 +3496,7 @@
       <w:pPr>
         <w:pStyle w:val="Kop1"/>
       </w:pPr>
-      <w:bookmarkStart w:id="20" w:name="_Toc503631973"/>
+      <w:bookmarkStart w:id="20" w:name="_Toc503633506"/>
       <w:r>
         <w:lastRenderedPageBreak/>
         <w:t>7.Planning en methode</w:t>
@@ -3403,7 +3518,13 @@
     </w:p>
     <w:p>
       <w:r>
-        <w:t>Voor ontwikkelmethodiek hebben we Scrum gekozen. We hebben al ervaring met deze methodiek waardoor we efficiënt bezig kunnen met het project, het geeft een goed overzicht van taken en maakt het makkelijk om overzicht te houden over de voortgang van het project. Het projectteam bestaat uit 3 personen, daarom is het geschikt om Scrum te gebruiken omdat Scrum het beste werkt in kleine projectteams. Het project bestaat uit onafhankelijke delen, zodat je dit kunt verdelen in sprints.</w:t>
+        <w:t xml:space="preserve">Voor ontwikkelmethodiek hebben we Scrum gekozen. We hebben al </w:t>
+      </w:r>
+      <w:r>
+        <w:t>ervaring met deze methodiek waardoor we efficiënt bezig kunnen met het project, het geeft een goed overzicht van taken en maakt het makkelijk om overzicht te houden over de voortgang van het project. Het projectteam bestaat uit 3 personen, daarom is het ge</w:t>
+      </w:r>
+      <w:r>
+        <w:t>schikt om Scrum te gebruiken omdat Scrum het beste werkt in kleine projectteams. Het project bestaat uit onafhankelijke delen, zodat je dit kunt verdelen in sprints.</w:t>
       </w:r>
     </w:p>
     <w:p/>
@@ -3425,17 +3546,8 @@
         <w:t>Zie bijlage Planning.</w:t>
       </w:r>
       <w:bookmarkStart w:id="21" w:name="_4pq58xkqg74q" w:colFirst="0" w:colLast="0"/>
+      <w:bookmarkStart w:id="22" w:name="_9w9ca66q2ktq" w:colFirst="0" w:colLast="0"/>
       <w:bookmarkEnd w:id="21"/>
-    </w:p>
-    <w:p/>
-    <w:p>
-      <w:pPr>
-        <w:rPr>
-          <w:sz w:val="40"/>
-          <w:szCs w:val="40"/>
-        </w:rPr>
-      </w:pPr>
-      <w:bookmarkStart w:id="22" w:name="_9w9ca66q2ktq" w:colFirst="0" w:colLast="0"/>
       <w:bookmarkEnd w:id="22"/>
       <w:r>
         <w:br w:type="page"/>
@@ -3445,7 +3557,7 @@
       <w:pPr>
         <w:pStyle w:val="Kop1"/>
       </w:pPr>
-      <w:bookmarkStart w:id="23" w:name="_Toc503631974"/>
+      <w:bookmarkStart w:id="23" w:name="_Toc503633507"/>
       <w:r>
         <w:lastRenderedPageBreak/>
         <w:t>8.Risk Management</w:t>
@@ -3462,7 +3574,13 @@
         <w:rPr>
           <w:b/>
         </w:rPr>
-        <w:t>8.1 Project risico’s en voorzorgsmaatregelen</w:t>
+        <w:t>8.1 Project risico’s en voorzorgsm</w:t>
+      </w:r>
+      <w:r>
+        <w:rPr>
+          <w:b/>
+        </w:rPr>
+        <w:t>aatregelen</w:t>
       </w:r>
     </w:p>
     <w:p/>
@@ -4577,13 +4695,9 @@
       </w:tr>
     </w:tbl>
     <w:p>
-      <w:pPr>
-        <w:pStyle w:val="Kop1"/>
-      </w:pPr>
       <w:bookmarkStart w:id="24" w:name="_loigeeewuue3" w:colFirst="0" w:colLast="0"/>
       <w:bookmarkEnd w:id="24"/>
     </w:p>
-    <w:p/>
     <w:p>
       <w:pPr>
         <w:rPr>
@@ -4601,7 +4715,7 @@
       <w:pPr>
         <w:pStyle w:val="Kop1"/>
       </w:pPr>
-      <w:bookmarkStart w:id="26" w:name="_Toc503631975"/>
+      <w:bookmarkStart w:id="26" w:name="_Toc503633508"/>
       <w:r>
         <w:lastRenderedPageBreak/>
         <w:t>Bijlagen</w:t>
@@ -6351,7 +6465,7 @@
               <w:bottom w:val="single" w:sz="6" w:space="0" w:color="CCCCCC"/>
               <w:right w:val="single" w:sz="6" w:space="0" w:color="CCCCCC"/>
             </w:tcBorders>
-            <w:shd w:val="clear" w:color="auto" w:fill="00FF00"/>
+            <w:shd w:val="clear" w:color="auto" w:fill="FFFF00"/>
             <w:tcMar>
               <w:top w:w="40" w:type="dxa"/>
               <w:left w:w="40" w:type="dxa"/>
@@ -9579,120 +9693,21 @@
     </w:tbl>
     <w:p/>
     <w:sectPr>
-      <w:footerReference w:type="default" r:id="rId16"/>
       <w:pgSz w:w="11909" w:h="16834"/>
       <w:pgMar w:top="1440" w:right="1440" w:bottom="1440" w:left="1440" w:header="0" w:footer="720" w:gutter="0"/>
       <w:pgNumType w:start="1"/>
       <w:cols w:space="720"/>
-      <w:titlePg/>
-      <w:docGrid w:linePitch="299"/>
     </w:sectPr>
   </w:body>
 </w:document>
 </file>
 
-<file path=word/endnotes.xml><?xml version="1.0" encoding="utf-8"?>
-<w:endnotes xmlns:wpc="http://schemas.microsoft.com/office/word/2010/wordprocessingCanvas" xmlns:cx="http://schemas.microsoft.com/office/drawing/2014/chartex" xmlns:cx1="http://schemas.microsoft.com/office/drawing/2015/9/8/chartex" xmlns:cx2="http://schemas.microsoft.com/office/drawing/2015/10/21/chartex" xmlns:cx3="http://schemas.microsoft.com/office/drawing/2016/5/9/chartex" xmlns:cx4="http://schemas.microsoft.com/office/drawing/2016/5/10/chartex" xmlns:cx5="http://schemas.microsoft.com/office/drawing/2016/5/11/chartex" xmlns:cx6="http://schemas.microsoft.com/office/drawing/2016/5/12/chartex" xmlns:cx7="http://schemas.microsoft.com/office/drawing/2016/5/13/chartex" xmlns:cx8="http://schemas.microsoft.com/office/drawing/2016/5/14/chartex" xmlns:mc="http://schemas.openxmlformats.org/markup-compatibility/2006" xmlns:aink="http://schemas.microsoft.com/office/drawing/2016/ink" xmlns:am3d="http://schemas.microsoft.com/office/drawing/2017/model3d" xmlns:o="urn:schemas-microsoft-com:office:office" xmlns:r="http://schemas.openxmlformats.org/officeDocument/2006/relationships" xmlns:m="http://schemas.openxmlformats.org/officeDocument/2006/math" xmlns:v="urn:schemas-microsoft-com:vml" xmlns:wp14="http://schemas.microsoft.com/office/word/2010/wordprocessingDrawing" xmlns:wp="http://schemas.openxmlformats.org/drawingml/2006/wordprocessingDrawing" xmlns:w10="urn:schemas-microsoft-com:office:word" xmlns:w="http://schemas.openxmlformats.org/wordprocessingml/2006/main" xmlns:w14="http://schemas.microsoft.com/office/word/2010/wordml" xmlns:w15="http://schemas.microsoft.com/office/word/2012/wordml" xmlns:w16cid="http://schemas.microsoft.com/office/word/2016/wordml/cid" xmlns:w16se="http://schemas.microsoft.com/office/word/2015/wordml/symex" xmlns:wpg="http://schemas.microsoft.com/office/word/2010/wordprocessingGroup" xmlns:wpi="http://schemas.microsoft.com/office/word/2010/wordprocessingInk" xmlns:wne="http://schemas.microsoft.com/office/word/2006/wordml" xmlns:wps="http://schemas.microsoft.com/office/word/2010/wordprocessingShape" mc:Ignorable="w14 w15 w16se w16cid wp14">
-  <w:endnote w:type="separator" w:id="-1">
-    <w:p>
-      <w:pPr>
-        <w:spacing w:line="240" w:lineRule="auto"/>
-      </w:pPr>
-      <w:r>
-        <w:separator/>
-      </w:r>
-    </w:p>
-  </w:endnote>
-  <w:endnote w:type="continuationSeparator" w:id="0">
-    <w:p>
-      <w:pPr>
-        <w:spacing w:line="240" w:lineRule="auto"/>
-      </w:pPr>
-      <w:r>
-        <w:continuationSeparator/>
-      </w:r>
-    </w:p>
-  </w:endnote>
-</w:endnotes>
-</file>
-
-<file path=word/footer1.xml><?xml version="1.0" encoding="utf-8"?>
-<w:ftr xmlns:wpc="http://schemas.microsoft.com/office/word/2010/wordprocessingCanvas" xmlns:cx="http://schemas.microsoft.com/office/drawing/2014/chartex" xmlns:cx1="http://schemas.microsoft.com/office/drawing/2015/9/8/chartex" xmlns:cx2="http://schemas.microsoft.com/office/drawing/2015/10/21/chartex" xmlns:cx3="http://schemas.microsoft.com/office/drawing/2016/5/9/chartex" xmlns:cx4="http://schemas.microsoft.com/office/drawing/2016/5/10/chartex" xmlns:cx5="http://schemas.microsoft.com/office/drawing/2016/5/11/chartex" xmlns:cx6="http://schemas.microsoft.com/office/drawing/2016/5/12/chartex" xmlns:cx7="http://schemas.microsoft.com/office/drawing/2016/5/13/chartex" xmlns:cx8="http://schemas.microsoft.com/office/drawing/2016/5/14/chartex" xmlns:mc="http://schemas.openxmlformats.org/markup-compatibility/2006" xmlns:aink="http://schemas.microsoft.com/office/drawing/2016/ink" xmlns:am3d="http://schemas.microsoft.com/office/drawing/2017/model3d" xmlns:o="urn:schemas-microsoft-com:office:office" xmlns:r="http://schemas.openxmlformats.org/officeDocument/2006/relationships" xmlns:m="http://schemas.openxmlformats.org/officeDocument/2006/math" xmlns:v="urn:schemas-microsoft-com:vml" xmlns:wp14="http://schemas.microsoft.com/office/word/2010/wordprocessingDrawing" xmlns:wp="http://schemas.openxmlformats.org/drawingml/2006/wordprocessingDrawing" xmlns:w10="urn:schemas-microsoft-com:office:word" xmlns:w="http://schemas.openxmlformats.org/wordprocessingml/2006/main" xmlns:w14="http://schemas.microsoft.com/office/word/2010/wordml" xmlns:w15="http://schemas.microsoft.com/office/word/2012/wordml" xmlns:w16cid="http://schemas.microsoft.com/office/word/2016/wordml/cid" xmlns:w16se="http://schemas.microsoft.com/office/word/2015/wordml/symex" xmlns:wpg="http://schemas.microsoft.com/office/word/2010/wordprocessingGroup" xmlns:wpi="http://schemas.microsoft.com/office/word/2010/wordprocessingInk" xmlns:wne="http://schemas.microsoft.com/office/word/2006/wordml" xmlns:wps="http://schemas.microsoft.com/office/word/2010/wordprocessingShape" mc:Ignorable="w14 w15 w16se w16cid wp14">
-  <w:sdt>
-    <w:sdtPr>
-      <w:id w:val="-755817521"/>
-      <w:docPartObj>
-        <w:docPartGallery w:val="Page Numbers (Bottom of Page)"/>
-        <w:docPartUnique/>
-      </w:docPartObj>
-    </w:sdtPr>
-    <w:sdtContent>
-      <w:p>
-        <w:pPr>
-          <w:pStyle w:val="Voettekst"/>
-          <w:jc w:val="right"/>
-        </w:pPr>
-        <w:r>
-          <w:fldChar w:fldCharType="begin"/>
-        </w:r>
-        <w:r>
-          <w:instrText>PAGE   \* MERGEFORMAT</w:instrText>
-        </w:r>
-        <w:r>
-          <w:fldChar w:fldCharType="separate"/>
-        </w:r>
-        <w:r>
-          <w:rPr>
-            <w:noProof/>
-            <w:lang w:val="nl-NL"/>
-          </w:rPr>
-          <w:t>2</w:t>
-        </w:r>
-        <w:r>
-          <w:fldChar w:fldCharType="end"/>
-        </w:r>
-      </w:p>
-    </w:sdtContent>
-  </w:sdt>
-  <w:p>
-    <w:pPr>
-      <w:pStyle w:val="Voettekst"/>
-    </w:pPr>
-  </w:p>
-</w:ftr>
-</file>
-
-<file path=word/footnotes.xml><?xml version="1.0" encoding="utf-8"?>
-<w:footnotes xmlns:wpc="http://schemas.microsoft.com/office/word/2010/wordprocessingCanvas" xmlns:cx="http://schemas.microsoft.com/office/drawing/2014/chartex" xmlns:cx1="http://schemas.microsoft.com/office/drawing/2015/9/8/chartex" xmlns:cx2="http://schemas.microsoft.com/office/drawing/2015/10/21/chartex" xmlns:cx3="http://schemas.microsoft.com/office/drawing/2016/5/9/chartex" xmlns:cx4="http://schemas.microsoft.com/office/drawing/2016/5/10/chartex" xmlns:cx5="http://schemas.microsoft.com/office/drawing/2016/5/11/chartex" xmlns:cx6="http://schemas.microsoft.com/office/drawing/2016/5/12/chartex" xmlns:cx7="http://schemas.microsoft.com/office/drawing/2016/5/13/chartex" xmlns:cx8="http://schemas.microsoft.com/office/drawing/2016/5/14/chartex" xmlns:mc="http://schemas.openxmlformats.org/markup-compatibility/2006" xmlns:aink="http://schemas.microsoft.com/office/drawing/2016/ink" xmlns:am3d="http://schemas.microsoft.com/office/drawing/2017/model3d" xmlns:o="urn:schemas-microsoft-com:office:office" xmlns:r="http://schemas.openxmlformats.org/officeDocument/2006/relationships" xmlns:m="http://schemas.openxmlformats.org/officeDocument/2006/math" xmlns:v="urn:schemas-microsoft-com:vml" xmlns:wp14="http://schemas.microsoft.com/office/word/2010/wordprocessingDrawing" xmlns:wp="http://schemas.openxmlformats.org/drawingml/2006/wordprocessingDrawing" xmlns:w10="urn:schemas-microsoft-com:office:word" xmlns:w="http://schemas.openxmlformats.org/wordprocessingml/2006/main" xmlns:w14="http://schemas.microsoft.com/office/word/2010/wordml" xmlns:w15="http://schemas.microsoft.com/office/word/2012/wordml" xmlns:w16cid="http://schemas.microsoft.com/office/word/2016/wordml/cid" xmlns:w16se="http://schemas.microsoft.com/office/word/2015/wordml/symex" xmlns:wpg="http://schemas.microsoft.com/office/word/2010/wordprocessingGroup" xmlns:wpi="http://schemas.microsoft.com/office/word/2010/wordprocessingInk" xmlns:wne="http://schemas.microsoft.com/office/word/2006/wordml" xmlns:wps="http://schemas.microsoft.com/office/word/2010/wordprocessingShape" mc:Ignorable="w14 w15 w16se w16cid wp14">
-  <w:footnote w:type="separator" w:id="-1">
-    <w:p>
-      <w:pPr>
-        <w:spacing w:line="240" w:lineRule="auto"/>
-      </w:pPr>
-      <w:r>
-        <w:separator/>
-      </w:r>
-    </w:p>
-  </w:footnote>
-  <w:footnote w:type="continuationSeparator" w:id="0">
-    <w:p>
-      <w:pPr>
-        <w:spacing w:line="240" w:lineRule="auto"/>
-      </w:pPr>
-      <w:r>
-        <w:continuationSeparator/>
-      </w:r>
-    </w:p>
-  </w:footnote>
-</w:footnotes>
-</file>
-
 <file path=word/numbering.xml><?xml version="1.0" encoding="utf-8"?>
 <w:numbering xmlns:wpc="http://schemas.microsoft.com/office/word/2010/wordprocessingCanvas" xmlns:cx="http://schemas.microsoft.com/office/drawing/2014/chartex" xmlns:cx1="http://schemas.microsoft.com/office/drawing/2015/9/8/chartex" xmlns:cx2="http://schemas.microsoft.com/office/drawing/2015/10/21/chartex" xmlns:cx3="http://schemas.microsoft.com/office/drawing/2016/5/9/chartex" xmlns:cx4="http://schemas.microsoft.com/office/drawing/2016/5/10/chartex" xmlns:cx5="http://schemas.microsoft.com/office/drawing/2016/5/11/chartex" xmlns:cx6="http://schemas.microsoft.com/office/drawing/2016/5/12/chartex" xmlns:cx7="http://schemas.microsoft.com/office/drawing/2016/5/13/chartex" xmlns:cx8="http://schemas.microsoft.com/office/drawing/2016/5/14/chartex" xmlns:mc="http://schemas.openxmlformats.org/markup-compatibility/2006" xmlns:aink="http://schemas.microsoft.com/office/drawing/2016/ink" xmlns:am3d="http://schemas.microsoft.com/office/drawing/2017/model3d" xmlns:o="urn:schemas-microsoft-com:office:office" xmlns:r="http://schemas.openxmlformats.org/officeDocument/2006/relationships" xmlns:m="http://schemas.openxmlformats.org/officeDocument/2006/math" xmlns:v="urn:schemas-microsoft-com:vml" xmlns:wp14="http://schemas.microsoft.com/office/word/2010/wordprocessingDrawing" xmlns:wp="http://schemas.openxmlformats.org/drawingml/2006/wordprocessingDrawing" xmlns:w10="urn:schemas-microsoft-com:office:word" xmlns:w="http://schemas.openxmlformats.org/wordprocessingml/2006/main" xmlns:w14="http://schemas.microsoft.com/office/word/2010/wordml" xmlns:w15="http://schemas.microsoft.com/office/word/2012/wordml" xmlns:w16cid="http://schemas.microsoft.com/office/word/2016/wordml/cid" xmlns:w16se="http://schemas.microsoft.com/office/word/2015/wordml/symex" xmlns:wpg="http://schemas.microsoft.com/office/word/2010/wordprocessingGroup" xmlns:wpi="http://schemas.microsoft.com/office/word/2010/wordprocessingInk" xmlns:wne="http://schemas.microsoft.com/office/word/2006/wordml" xmlns:wps="http://schemas.microsoft.com/office/word/2010/wordprocessingShape" mc:Ignorable="w14 w15 w16se w16cid wp14">
   <w:abstractNum w:abstractNumId="0" w15:restartNumberingAfterBreak="0">
-    <w:nsid w:val="0DC14BFF"/>
+    <w:nsid w:val="03586C83"/>
     <w:multiLevelType w:val="multilevel"/>
-    <w:tmpl w:val="752EF6EC"/>
+    <w:tmpl w:val="38F0C6AE"/>
     <w:lvl w:ilvl="0">
       <w:start w:val="1"/>
       <w:numFmt w:val="decimal"/>
@@ -9803,9 +9818,9 @@
     </w:lvl>
   </w:abstractNum>
   <w:abstractNum w:abstractNumId="1" w15:restartNumberingAfterBreak="0">
-    <w:nsid w:val="2C3E7238"/>
+    <w:nsid w:val="12852173"/>
     <w:multiLevelType w:val="multilevel"/>
-    <w:tmpl w:val="1A5EF100"/>
+    <w:tmpl w:val="DA1861DE"/>
     <w:lvl w:ilvl="0">
       <w:start w:val="1"/>
       <w:numFmt w:val="bullet"/>
@@ -9916,9 +9931,9 @@
     </w:lvl>
   </w:abstractNum>
   <w:abstractNum w:abstractNumId="2" w15:restartNumberingAfterBreak="0">
-    <w:nsid w:val="378D4866"/>
+    <w:nsid w:val="369541AD"/>
     <w:multiLevelType w:val="multilevel"/>
-    <w:tmpl w:val="61349A9C"/>
+    <w:tmpl w:val="A28E8E8C"/>
     <w:lvl w:ilvl="0">
       <w:start w:val="1"/>
       <w:numFmt w:val="bullet"/>
@@ -10029,9 +10044,9 @@
     </w:lvl>
   </w:abstractNum>
   <w:abstractNum w:abstractNumId="3" w15:restartNumberingAfterBreak="0">
-    <w:nsid w:val="4332152D"/>
+    <w:nsid w:val="3B0205D7"/>
     <w:multiLevelType w:val="multilevel"/>
-    <w:tmpl w:val="435A2E78"/>
+    <w:tmpl w:val="5BCAE168"/>
     <w:lvl w:ilvl="0">
       <w:start w:val="1"/>
       <w:numFmt w:val="bullet"/>
@@ -10142,9 +10157,9 @@
     </w:lvl>
   </w:abstractNum>
   <w:abstractNum w:abstractNumId="4" w15:restartNumberingAfterBreak="0">
-    <w:nsid w:val="71046BD9"/>
+    <w:nsid w:val="4E05616E"/>
     <w:multiLevelType w:val="multilevel"/>
-    <w:tmpl w:val="6B9EFA4C"/>
+    <w:tmpl w:val="0B668244"/>
     <w:lvl w:ilvl="0">
       <w:start w:val="1"/>
       <w:numFmt w:val="bullet"/>
@@ -10255,9 +10270,9 @@
     </w:lvl>
   </w:abstractNum>
   <w:abstractNum w:abstractNumId="5" w15:restartNumberingAfterBreak="0">
-    <w:nsid w:val="71A647B8"/>
+    <w:nsid w:val="6FA277DC"/>
     <w:multiLevelType w:val="multilevel"/>
-    <w:tmpl w:val="40C08604"/>
+    <w:tmpl w:val="0704A10A"/>
     <w:lvl w:ilvl="0">
       <w:start w:val="1"/>
       <w:numFmt w:val="bullet"/>
@@ -10368,9 +10383,9 @@
     </w:lvl>
   </w:abstractNum>
   <w:abstractNum w:abstractNumId="6" w15:restartNumberingAfterBreak="0">
-    <w:nsid w:val="74AC47D1"/>
+    <w:nsid w:val="7F217A0E"/>
     <w:multiLevelType w:val="multilevel"/>
-    <w:tmpl w:val="E4FC571C"/>
+    <w:tmpl w:val="9758B9EC"/>
     <w:lvl w:ilvl="0">
       <w:start w:val="1"/>
       <w:numFmt w:val="bullet"/>
@@ -10481,13 +10496,13 @@
     </w:lvl>
   </w:abstractNum>
   <w:num w:numId="1">
-    <w:abstractNumId w:val="2"/>
+    <w:abstractNumId w:val="3"/>
   </w:num>
   <w:num w:numId="2">
     <w:abstractNumId w:val="5"/>
   </w:num>
   <w:num w:numId="3">
-    <w:abstractNumId w:val="4"/>
+    <w:abstractNumId w:val="2"/>
   </w:num>
   <w:num w:numId="4">
     <w:abstractNumId w:val="6"/>
@@ -10499,7 +10514,7 @@
     <w:abstractNumId w:val="0"/>
   </w:num>
   <w:num w:numId="7">
-    <w:abstractNumId w:val="3"/>
+    <w:abstractNumId w:val="4"/>
   </w:num>
 </w:numbering>
 </file>
@@ -11100,7 +11115,7 @@
     <w:uiPriority w:val="39"/>
     <w:unhideWhenUsed/>
     <w:qFormat/>
-    <w:rsid w:val="00AA6180"/>
+    <w:rsid w:val="00197D59"/>
     <w:pPr>
       <w:pBdr>
         <w:top w:val="none" w:sz="0" w:space="0" w:color="auto"/>
@@ -11127,11 +11142,8 @@
     <w:autoRedefine/>
     <w:uiPriority w:val="39"/>
     <w:unhideWhenUsed/>
-    <w:rsid w:val="00AA6180"/>
+    <w:rsid w:val="00197D59"/>
     <w:pPr>
-      <w:tabs>
-        <w:tab w:val="right" w:leader="dot" w:pos="9019"/>
-      </w:tabs>
       <w:spacing w:after="100"/>
     </w:pPr>
   </w:style>
@@ -11140,55 +11152,11 @@
     <w:basedOn w:val="Standaardalinea-lettertype"/>
     <w:uiPriority w:val="99"/>
     <w:unhideWhenUsed/>
-    <w:rsid w:val="00AA6180"/>
+    <w:rsid w:val="00197D59"/>
     <w:rPr>
       <w:color w:val="0000FF" w:themeColor="hyperlink"/>
       <w:u w:val="single"/>
     </w:rPr>
-  </w:style>
-  <w:style w:type="paragraph" w:styleId="Koptekst">
-    <w:name w:val="header"/>
-    <w:basedOn w:val="Standaard"/>
-    <w:link w:val="KoptekstChar"/>
-    <w:uiPriority w:val="99"/>
-    <w:unhideWhenUsed/>
-    <w:rsid w:val="00461464"/>
-    <w:pPr>
-      <w:tabs>
-        <w:tab w:val="center" w:pos="4703"/>
-        <w:tab w:val="right" w:pos="9406"/>
-      </w:tabs>
-      <w:spacing w:line="240" w:lineRule="auto"/>
-    </w:pPr>
-  </w:style>
-  <w:style w:type="character" w:customStyle="1" w:styleId="KoptekstChar">
-    <w:name w:val="Koptekst Char"/>
-    <w:basedOn w:val="Standaardalinea-lettertype"/>
-    <w:link w:val="Koptekst"/>
-    <w:uiPriority w:val="99"/>
-    <w:rsid w:val="00461464"/>
-  </w:style>
-  <w:style w:type="paragraph" w:styleId="Voettekst">
-    <w:name w:val="footer"/>
-    <w:basedOn w:val="Standaard"/>
-    <w:link w:val="VoettekstChar"/>
-    <w:uiPriority w:val="99"/>
-    <w:unhideWhenUsed/>
-    <w:rsid w:val="00461464"/>
-    <w:pPr>
-      <w:tabs>
-        <w:tab w:val="center" w:pos="4703"/>
-        <w:tab w:val="right" w:pos="9406"/>
-      </w:tabs>
-      <w:spacing w:line="240" w:lineRule="auto"/>
-    </w:pPr>
-  </w:style>
-  <w:style w:type="character" w:customStyle="1" w:styleId="VoettekstChar">
-    <w:name w:val="Voettekst Char"/>
-    <w:basedOn w:val="Standaardalinea-lettertype"/>
-    <w:link w:val="Voettekst"/>
-    <w:uiPriority w:val="99"/>
-    <w:rsid w:val="00461464"/>
   </w:style>
 </w:styles>
 </file>
@@ -11518,7 +11486,7 @@
 </file>
 
 <file path=customXml/itemProps1.xml><?xml version="1.0" encoding="utf-8"?>
-<ds:datastoreItem xmlns:ds="http://schemas.openxmlformats.org/officeDocument/2006/customXml" ds:itemID="{0B20897D-7425-468F-AE19-6F92A07722AC}">
+<ds:datastoreItem xmlns:ds="http://schemas.openxmlformats.org/officeDocument/2006/customXml" ds:itemID="{BC1DA583-09E6-4EAB-902D-EA7A41FE0928}">
   <ds:schemaRefs>
     <ds:schemaRef ds:uri="http://schemas.openxmlformats.org/officeDocument/2006/bibliography"/>
   </ds:schemaRefs>

</xml_diff>